<commit_message>
fixed the module in the report
</commit_message>
<xml_diff>
--- a/FLORA-RF-3.docx
+++ b/FLORA-RF-3.docx
@@ -995,25 +995,26 @@
     </w:p>
     <w:p>
       <w:pPr>
-        <w:widowControl w:val="0"/>
-        <w:spacing w:before="81.6" w:lineRule="auto"/>
-        <w:ind w:left="720" w:right="43.19999999999936" w:firstLine="0"/>
-        <w:rPr>
-          <w:b w:val="1"/>
-        </w:rPr>
-      </w:pPr>
-      <w:r>
-        <w:rPr>
-          <w:rtl w:val="0"/>
-        </w:rPr>
-        <w:t xml:space="preserve">• </w:t>
-      </w:r>
-      <w:r>
-        <w:rPr>
-          <w:b w:val="1"/>
-          <w:rtl w:val="0"/>
-        </w:rPr>
-        <w:t xml:space="preserve">Module pattern:</w:t>
+        <w:keepNext w:val="0"/>
+        <w:keepLines w:val="0"/>
+        <w:widowControl w:val="0"/>
+        <w:pBdr>
+          <w:top w:space="0" w:sz="0" w:val="nil"/>
+          <w:left w:space="0" w:sz="0" w:val="nil"/>
+          <w:bottom w:space="0" w:sz="0" w:val="nil"/>
+          <w:right w:space="0" w:sz="0" w:val="nil"/>
+          <w:between w:space="0" w:sz="0" w:val="nil"/>
+        </w:pBdr>
+        <w:shd w:fill="auto" w:val="clear"/>
+        <w:spacing w:after="0" w:before="81.6" w:line="276" w:lineRule="auto"/>
+        <w:ind w:left="0" w:right="43.19999999999936" w:firstLine="0"/>
+        <w:jc w:val="left"/>
+        <w:rPr/>
+      </w:pPr>
+      <w:r>
+        <w:rPr>
+          <w:rtl w:val="0"/>
+        </w:rPr>
       </w:r>
     </w:p>
     <w:p>
@@ -1027,68 +1028,209 @@
         <w:rPr>
           <w:rtl w:val="0"/>
         </w:rPr>
-        <w:tab/>
-        <w:t xml:space="preserve">• Freeze the scoping.</w:t>
-      </w:r>
-    </w:p>
-    <w:p>
-      <w:pPr>
-        <w:widowControl w:val="0"/>
-        <w:spacing w:before="81.6" w:lineRule="auto"/>
-        <w:ind w:left="720" w:right="43.19999999999936" w:firstLine="0"/>
-        <w:rPr/>
-      </w:pPr>
-      <w:r>
-        <w:rPr>
-          <w:rtl w:val="0"/>
-        </w:rPr>
-        <w:tab/>
-        <w:t xml:space="preserve">• Code encapsulation.</w:t>
-      </w:r>
-    </w:p>
-    <w:p>
-      <w:pPr>
-        <w:widowControl w:val="0"/>
-        <w:spacing w:before="81.6" w:lineRule="auto"/>
-        <w:ind w:left="720" w:right="43.19999999999936" w:firstLine="0"/>
-        <w:rPr/>
-      </w:pPr>
-      <w:r>
-        <w:rPr>
-          <w:rtl w:val="0"/>
-        </w:rPr>
-        <w:tab/>
-        <w:t xml:space="preserve">• Creating private or public scope.</w:t>
-      </w:r>
-    </w:p>
-    <w:p>
-      <w:pPr>
-        <w:widowControl w:val="0"/>
-        <w:spacing w:before="81.6" w:lineRule="auto"/>
-        <w:ind w:left="720" w:right="43.19999999999936" w:firstLine="0"/>
-        <w:rPr/>
-      </w:pPr>
-      <w:r>
-        <w:rPr>
-          <w:rtl w:val="0"/>
-        </w:rPr>
-        <w:tab/>
-        <w:t xml:space="preserve">• Creating a namespace.</w:t>
-      </w:r>
-    </w:p>
-    <w:p>
-      <w:pPr>
-        <w:widowControl w:val="0"/>
-        <w:spacing w:before="81.6" w:lineRule="auto"/>
-        <w:ind w:left="720" w:right="43.19999999999936" w:firstLine="0"/>
-        <w:rPr/>
-      </w:pPr>
-      <w:r>
-        <w:rPr>
-          <w:rtl w:val="0"/>
-        </w:rPr>
-        <w:tab/>
-        <w:t xml:space="preserve">• Creating public and private encapsulation.</w:t>
+        <w:t xml:space="preserve">Angular is written in TypeScript. It implements core and optional functionality as a set of TypeScript libraries that will be imported into apps.</w:t>
+      </w:r>
+    </w:p>
+    <w:p>
+      <w:pPr>
+        <w:widowControl w:val="0"/>
+        <w:numPr>
+          <w:ilvl w:val="0"/>
+          <w:numId w:val="1"/>
+        </w:numPr>
+        <w:spacing w:after="0" w:afterAutospacing="0" w:before="230.39999999999998" w:lineRule="auto"/>
+        <w:ind w:left="720" w:hanging="360"/>
+      </w:pPr>
+      <w:r>
+        <w:rPr>
+          <w:b w:val="1"/>
+          <w:rtl w:val="0"/>
+        </w:rPr>
+        <w:t xml:space="preserve">Modules:</w:t>
+      </w:r>
+      <w:r>
+        <w:rPr>
+          <w:rtl w:val="0"/>
+        </w:rPr>
+        <w:t xml:space="preserve"> Declares a compilation context for a set of components that is dedicated to an application domain, a workflow, or a closely related set of capabilities. It will be stored in a root module typically named AppModule.</w:t>
+      </w:r>
+    </w:p>
+    <w:p>
+      <w:pPr>
+        <w:widowControl w:val="0"/>
+        <w:numPr>
+          <w:ilvl w:val="0"/>
+          <w:numId w:val="1"/>
+        </w:numPr>
+        <w:spacing w:after="0" w:afterAutospacing="0" w:before="0" w:beforeAutospacing="0" w:lineRule="auto"/>
+        <w:ind w:left="720" w:hanging="360"/>
+      </w:pPr>
+      <w:r>
+        <w:rPr>
+          <w:b w:val="1"/>
+          <w:rtl w:val="0"/>
+        </w:rPr>
+        <w:t xml:space="preserve">Components</w:t>
+      </w:r>
+      <w:r>
+        <w:rPr>
+          <w:rtl w:val="0"/>
+        </w:rPr>
+        <w:t xml:space="preserve">: Each component defines a class that contains application data and logic, and is associated with an HTML template that defines a view to be displayed in a target environment.</w:t>
+      </w:r>
+    </w:p>
+    <w:p>
+      <w:pPr>
+        <w:widowControl w:val="0"/>
+        <w:numPr>
+          <w:ilvl w:val="0"/>
+          <w:numId w:val="1"/>
+        </w:numPr>
+        <w:spacing w:after="0" w:afterAutospacing="0" w:before="0" w:beforeAutospacing="0" w:lineRule="auto"/>
+        <w:ind w:left="720" w:hanging="360"/>
+      </w:pPr>
+      <w:r>
+        <w:rPr>
+          <w:b w:val="1"/>
+          <w:rtl w:val="0"/>
+        </w:rPr>
+        <w:t xml:space="preserve">Templates</w:t>
+      </w:r>
+      <w:r>
+        <w:rPr>
+          <w:rtl w:val="0"/>
+        </w:rPr>
+        <w:t xml:space="preserve">: Combines HTML with Angular markup that can modify HTML elements before they are displayed. </w:t>
+      </w:r>
+    </w:p>
+    <w:p>
+      <w:pPr>
+        <w:widowControl w:val="0"/>
+        <w:numPr>
+          <w:ilvl w:val="0"/>
+          <w:numId w:val="1"/>
+        </w:numPr>
+        <w:spacing w:after="0" w:afterAutospacing="0" w:before="0" w:beforeAutospacing="0" w:lineRule="auto"/>
+        <w:ind w:left="720" w:hanging="360"/>
+      </w:pPr>
+      <w:r>
+        <w:rPr>
+          <w:b w:val="1"/>
+          <w:rtl w:val="0"/>
+        </w:rPr>
+        <w:t xml:space="preserve">Directives</w:t>
+      </w:r>
+      <w:r>
+        <w:rPr>
+          <w:rtl w:val="0"/>
+        </w:rPr>
+        <w:t xml:space="preserve">: provide program logic, and binding markup connects your application data and the DOM. There are two types of data binding:</w:t>
+      </w:r>
+    </w:p>
+    <w:p>
+      <w:pPr>
+        <w:widowControl w:val="0"/>
+        <w:numPr>
+          <w:ilvl w:val="1"/>
+          <w:numId w:val="1"/>
+        </w:numPr>
+        <w:spacing w:after="0" w:afterAutospacing="0" w:before="0" w:beforeAutospacing="0" w:lineRule="auto"/>
+        <w:ind w:left="1440" w:hanging="360"/>
+      </w:pPr>
+      <w:r>
+        <w:rPr>
+          <w:rtl w:val="0"/>
+        </w:rPr>
+        <w:t xml:space="preserve">Event binding lets your app respond to user input in the target environment by updating your application data.</w:t>
+      </w:r>
+    </w:p>
+    <w:p>
+      <w:pPr>
+        <w:widowControl w:val="0"/>
+        <w:numPr>
+          <w:ilvl w:val="1"/>
+          <w:numId w:val="1"/>
+        </w:numPr>
+        <w:spacing w:after="0" w:afterAutospacing="0" w:before="0" w:beforeAutospacing="0" w:lineRule="auto"/>
+        <w:ind w:left="1440" w:hanging="360"/>
+      </w:pPr>
+      <w:r>
+        <w:rPr>
+          <w:rtl w:val="0"/>
+        </w:rPr>
+        <w:t xml:space="preserve">Property binding lets you interpolate values that are computed from your application data into the HTML.</w:t>
+      </w:r>
+    </w:p>
+    <w:p>
+      <w:pPr>
+        <w:widowControl w:val="0"/>
+        <w:numPr>
+          <w:ilvl w:val="0"/>
+          <w:numId w:val="1"/>
+        </w:numPr>
+        <w:spacing w:after="0" w:afterAutospacing="0" w:before="0" w:beforeAutospacing="0" w:lineRule="auto"/>
+        <w:ind w:left="720" w:hanging="360"/>
+      </w:pPr>
+      <w:r>
+        <w:rPr>
+          <w:b w:val="1"/>
+          <w:rtl w:val="0"/>
+        </w:rPr>
+        <w:t xml:space="preserve">Services</w:t>
+      </w:r>
+      <w:r>
+        <w:rPr>
+          <w:rtl w:val="0"/>
+        </w:rPr>
+        <w:t xml:space="preserve">: Share across components</w:t>
+      </w:r>
+    </w:p>
+    <w:p>
+      <w:pPr>
+        <w:widowControl w:val="0"/>
+        <w:numPr>
+          <w:ilvl w:val="0"/>
+          <w:numId w:val="1"/>
+        </w:numPr>
+        <w:spacing w:after="0" w:afterAutospacing="0" w:before="0" w:beforeAutospacing="0" w:lineRule="auto"/>
+        <w:ind w:left="720" w:hanging="360"/>
+      </w:pPr>
+      <w:r>
+        <w:rPr>
+          <w:b w:val="1"/>
+          <w:rtl w:val="0"/>
+        </w:rPr>
+        <w:t xml:space="preserve">Dependency Injection</w:t>
+      </w:r>
+      <w:r>
+        <w:rPr>
+          <w:rtl w:val="0"/>
+        </w:rPr>
+        <w:t xml:space="preserve">: Lets you keep your component classes lean and efficient.</w:t>
+      </w:r>
+    </w:p>
+    <w:p>
+      <w:pPr>
+        <w:widowControl w:val="0"/>
+        <w:numPr>
+          <w:ilvl w:val="0"/>
+          <w:numId w:val="1"/>
+        </w:numPr>
+        <w:spacing w:before="0" w:beforeAutospacing="0" w:lineRule="auto"/>
+        <w:ind w:left="720" w:hanging="360"/>
+      </w:pPr>
+      <w:r>
+        <w:rPr>
+          <w:b w:val="1"/>
+          <w:rtl w:val="0"/>
+        </w:rPr>
+        <w:t xml:space="preserve">Routing</w:t>
+      </w:r>
+      <w:r>
+        <w:rPr>
+          <w:rtl w:val="0"/>
+        </w:rPr>
+        <w:t xml:space="preserve">: Defines a navigation path among the different application states and view hierarchies in your app.</w:t>
       </w:r>
     </w:p>
     <w:p>

</xml_diff>